<commit_message>
Actualizo toda la documentacion ManuelVeredas
</commit_message>
<xml_diff>
--- a/Documentation/2Entrevista/2Entrevista.docx
+++ b/Documentation/2Entrevista/2Entrevista.docx
@@ -1339,6 +1339,465 @@
           <w:rtl w:val="0"/>
         </w:rPr>
         <w:t xml:space="preserve">: Okey, lo tendremos en cuenta.</w:t>
+      </w:r>
+    </w:p>
+    <w:p>
+      <w:pPr>
+        <w:contextualSpacing w:val="0"/>
+        <w:jc w:val="both"/>
+        <w:rPr>
+          <w:rFonts w:ascii="Playfair Display" w:cs="Playfair Display" w:eastAsia="Playfair Display" w:hAnsi="Playfair Display"/>
+        </w:rPr>
+      </w:pPr>
+      <w:r>
+        <w:rPr>
+          <w:rtl w:val="0"/>
+        </w:rPr>
+      </w:r>
+    </w:p>
+    <w:p>
+      <w:pPr>
+        <w:contextualSpacing w:val="0"/>
+        <w:jc w:val="both"/>
+        <w:rPr>
+          <w:rFonts w:ascii="Playfair Display" w:cs="Playfair Display" w:eastAsia="Playfair Display" w:hAnsi="Playfair Display"/>
+        </w:rPr>
+      </w:pPr>
+      <w:r>
+        <w:rPr>
+          <w:rtl w:val="0"/>
+        </w:rPr>
+      </w:r>
+    </w:p>
+    <w:p>
+      <w:pPr>
+        <w:contextualSpacing w:val="0"/>
+        <w:jc w:val="both"/>
+        <w:rPr>
+          <w:rFonts w:ascii="Playfair Display" w:cs="Playfair Display" w:eastAsia="Playfair Display" w:hAnsi="Playfair Display"/>
+        </w:rPr>
+      </w:pPr>
+      <w:r>
+        <w:rPr>
+          <w:rtl w:val="0"/>
+        </w:rPr>
+      </w:r>
+    </w:p>
+    <w:p>
+      <w:pPr>
+        <w:contextualSpacing w:val="0"/>
+        <w:jc w:val="both"/>
+        <w:rPr>
+          <w:rFonts w:ascii="Playfair Display" w:cs="Playfair Display" w:eastAsia="Playfair Display" w:hAnsi="Playfair Display"/>
+        </w:rPr>
+      </w:pPr>
+      <w:r>
+        <w:rPr>
+          <w:rtl w:val="0"/>
+        </w:rPr>
+      </w:r>
+    </w:p>
+    <w:p>
+      <w:pPr>
+        <w:contextualSpacing w:val="0"/>
+        <w:jc w:val="both"/>
+        <w:rPr>
+          <w:rFonts w:ascii="Playfair Display" w:cs="Playfair Display" w:eastAsia="Playfair Display" w:hAnsi="Playfair Display"/>
+        </w:rPr>
+      </w:pPr>
+      <w:r>
+        <w:rPr>
+          <w:rtl w:val="0"/>
+        </w:rPr>
+      </w:r>
+    </w:p>
+    <w:p>
+      <w:pPr>
+        <w:contextualSpacing w:val="0"/>
+        <w:jc w:val="both"/>
+        <w:rPr>
+          <w:rFonts w:ascii="Playfair Display" w:cs="Playfair Display" w:eastAsia="Playfair Display" w:hAnsi="Playfair Display"/>
+        </w:rPr>
+      </w:pPr>
+      <w:r>
+        <w:rPr>
+          <w:rtl w:val="0"/>
+        </w:rPr>
+      </w:r>
+    </w:p>
+    <w:p>
+      <w:pPr>
+        <w:contextualSpacing w:val="0"/>
+        <w:jc w:val="both"/>
+        <w:rPr>
+          <w:rFonts w:ascii="Playfair Display" w:cs="Playfair Display" w:eastAsia="Playfair Display" w:hAnsi="Playfair Display"/>
+        </w:rPr>
+      </w:pPr>
+      <w:r>
+        <w:rPr>
+          <w:rtl w:val="0"/>
+        </w:rPr>
+      </w:r>
+    </w:p>
+    <w:p>
+      <w:pPr>
+        <w:contextualSpacing w:val="0"/>
+        <w:jc w:val="both"/>
+        <w:rPr>
+          <w:rFonts w:ascii="Playfair Display" w:cs="Playfair Display" w:eastAsia="Playfair Display" w:hAnsi="Playfair Display"/>
+        </w:rPr>
+      </w:pPr>
+      <w:r>
+        <w:rPr>
+          <w:rtl w:val="0"/>
+        </w:rPr>
+      </w:r>
+    </w:p>
+    <w:p>
+      <w:pPr>
+        <w:contextualSpacing w:val="0"/>
+        <w:jc w:val="both"/>
+        <w:rPr>
+          <w:rFonts w:ascii="Playfair Display" w:cs="Playfair Display" w:eastAsia="Playfair Display" w:hAnsi="Playfair Display"/>
+        </w:rPr>
+      </w:pPr>
+      <w:r>
+        <w:rPr>
+          <w:rtl w:val="0"/>
+        </w:rPr>
+      </w:r>
+    </w:p>
+    <w:p>
+      <w:pPr>
+        <w:contextualSpacing w:val="0"/>
+        <w:jc w:val="both"/>
+        <w:rPr>
+          <w:rFonts w:ascii="Playfair Display" w:cs="Playfair Display" w:eastAsia="Playfair Display" w:hAnsi="Playfair Display"/>
+        </w:rPr>
+      </w:pPr>
+      <w:r>
+        <w:rPr>
+          <w:rtl w:val="0"/>
+        </w:rPr>
+      </w:r>
+    </w:p>
+    <w:p>
+      <w:pPr>
+        <w:contextualSpacing w:val="0"/>
+        <w:jc w:val="both"/>
+        <w:rPr>
+          <w:rFonts w:ascii="Playfair Display" w:cs="Playfair Display" w:eastAsia="Playfair Display" w:hAnsi="Playfair Display"/>
+        </w:rPr>
+      </w:pPr>
+      <w:r>
+        <w:rPr>
+          <w:rtl w:val="0"/>
+        </w:rPr>
+      </w:r>
+    </w:p>
+    <w:p>
+      <w:pPr>
+        <w:contextualSpacing w:val="0"/>
+        <w:jc w:val="both"/>
+        <w:rPr>
+          <w:rFonts w:ascii="Playfair Display" w:cs="Playfair Display" w:eastAsia="Playfair Display" w:hAnsi="Playfair Display"/>
+        </w:rPr>
+      </w:pPr>
+      <w:r>
+        <w:rPr>
+          <w:rtl w:val="0"/>
+        </w:rPr>
+      </w:r>
+    </w:p>
+    <w:p>
+      <w:pPr>
+        <w:contextualSpacing w:val="0"/>
+        <w:jc w:val="both"/>
+        <w:rPr>
+          <w:rFonts w:ascii="Playfair Display" w:cs="Playfair Display" w:eastAsia="Playfair Display" w:hAnsi="Playfair Display"/>
+          <w:sz w:val="40"/>
+          <w:szCs w:val="40"/>
+        </w:rPr>
+      </w:pPr>
+      <w:r>
+        <w:rPr>
+          <w:rFonts w:ascii="Playfair Display" w:cs="Playfair Display" w:eastAsia="Playfair Display" w:hAnsi="Playfair Display"/>
+          <w:sz w:val="40"/>
+          <w:szCs w:val="40"/>
+          <w:rtl w:val="0"/>
+        </w:rPr>
+        <w:t xml:space="preserve">Casos de uso</w:t>
+      </w:r>
+    </w:p>
+    <w:p>
+      <w:pPr>
+        <w:ind w:firstLine="720"/>
+        <w:contextualSpacing w:val="0"/>
+        <w:jc w:val="both"/>
+        <w:rPr>
+          <w:rFonts w:ascii="Playfair Display" w:cs="Playfair Display" w:eastAsia="Playfair Display" w:hAnsi="Playfair Display"/>
+        </w:rPr>
+      </w:pPr>
+      <w:r>
+        <w:rPr>
+          <w:rFonts w:ascii="Playfair Display" w:cs="Playfair Display" w:eastAsia="Playfair Display" w:hAnsi="Playfair Display"/>
+          <w:rtl w:val="0"/>
+        </w:rPr>
+        <w:t xml:space="preserve">Existen numerosos casos de uso dentro de la aplicación web. Los más importantes serán:</w:t>
+      </w:r>
+    </w:p>
+    <w:p>
+      <w:pPr>
+        <w:contextualSpacing w:val="0"/>
+        <w:jc w:val="both"/>
+        <w:rPr>
+          <w:rFonts w:ascii="Playfair Display" w:cs="Playfair Display" w:eastAsia="Playfair Display" w:hAnsi="Playfair Display"/>
+        </w:rPr>
+      </w:pPr>
+      <w:r>
+        <w:rPr>
+          <w:rFonts w:ascii="Playfair Display" w:cs="Playfair Display" w:eastAsia="Playfair Display" w:hAnsi="Playfair Display"/>
+          <w:rtl w:val="0"/>
+        </w:rPr>
+        <w:t xml:space="preserve">-Realizar un pedido.</w:t>
+      </w:r>
+    </w:p>
+    <w:p>
+      <w:pPr>
+        <w:contextualSpacing w:val="0"/>
+        <w:jc w:val="both"/>
+        <w:rPr>
+          <w:rFonts w:ascii="Playfair Display" w:cs="Playfair Display" w:eastAsia="Playfair Display" w:hAnsi="Playfair Display"/>
+        </w:rPr>
+      </w:pPr>
+      <w:r>
+        <w:rPr>
+          <w:rFonts w:ascii="Playfair Display" w:cs="Playfair Display" w:eastAsia="Playfair Display" w:hAnsi="Playfair Display"/>
+          <w:rtl w:val="0"/>
+        </w:rPr>
+        <w:t xml:space="preserve">-Anunciar el viaje a cierto supermercado.</w:t>
+      </w:r>
+    </w:p>
+    <w:p>
+      <w:pPr>
+        <w:contextualSpacing w:val="0"/>
+        <w:jc w:val="both"/>
+        <w:rPr>
+          <w:rFonts w:ascii="Playfair Display" w:cs="Playfair Display" w:eastAsia="Playfair Display" w:hAnsi="Playfair Display"/>
+        </w:rPr>
+      </w:pPr>
+      <w:r>
+        <w:rPr>
+          <w:rFonts w:ascii="Playfair Display" w:cs="Playfair Display" w:eastAsia="Playfair Display" w:hAnsi="Playfair Display"/>
+          <w:rtl w:val="0"/>
+        </w:rPr>
+        <w:t xml:space="preserve">-Cancelar un pedido.</w:t>
+      </w:r>
+    </w:p>
+    <w:p>
+      <w:pPr>
+        <w:contextualSpacing w:val="0"/>
+        <w:jc w:val="both"/>
+        <w:rPr>
+          <w:rFonts w:ascii="Playfair Display" w:cs="Playfair Display" w:eastAsia="Playfair Display" w:hAnsi="Playfair Display"/>
+        </w:rPr>
+      </w:pPr>
+      <w:r>
+        <w:rPr>
+          <w:rFonts w:ascii="Playfair Display" w:cs="Playfair Display" w:eastAsia="Playfair Display" w:hAnsi="Playfair Display"/>
+          <w:rtl w:val="0"/>
+        </w:rPr>
+        <w:t xml:space="preserve">-Verificar una compra.</w:t>
+      </w:r>
+    </w:p>
+    <w:p>
+      <w:pPr>
+        <w:contextualSpacing w:val="0"/>
+        <w:jc w:val="both"/>
+        <w:rPr>
+          <w:rFonts w:ascii="Playfair Display" w:cs="Playfair Display" w:eastAsia="Playfair Display" w:hAnsi="Playfair Display"/>
+        </w:rPr>
+      </w:pPr>
+      <w:r>
+        <w:rPr>
+          <w:rFonts w:ascii="Playfair Display" w:cs="Playfair Display" w:eastAsia="Playfair Display" w:hAnsi="Playfair Display"/>
+          <w:rtl w:val="0"/>
+        </w:rPr>
+        <w:t xml:space="preserve">-Compartir en redes sociales</w:t>
+      </w:r>
+    </w:p>
+    <w:p>
+      <w:pPr>
+        <w:contextualSpacing w:val="0"/>
+        <w:jc w:val="both"/>
+        <w:rPr>
+          <w:rFonts w:ascii="Playfair Display" w:cs="Playfair Display" w:eastAsia="Playfair Display" w:hAnsi="Playfair Display"/>
+          <w:sz w:val="40"/>
+          <w:szCs w:val="40"/>
+        </w:rPr>
+      </w:pPr>
+      <w:r>
+        <w:rPr>
+          <w:rtl w:val="0"/>
+        </w:rPr>
+      </w:r>
+    </w:p>
+    <w:p>
+      <w:pPr>
+        <w:contextualSpacing w:val="0"/>
+        <w:jc w:val="both"/>
+        <w:rPr>
+          <w:rFonts w:ascii="Playfair Display" w:cs="Playfair Display" w:eastAsia="Playfair Display" w:hAnsi="Playfair Display"/>
+          <w:sz w:val="40"/>
+          <w:szCs w:val="40"/>
+        </w:rPr>
+      </w:pPr>
+      <w:r>
+        <w:rPr>
+          <w:rFonts w:ascii="Playfair Display" w:cs="Playfair Display" w:eastAsia="Playfair Display" w:hAnsi="Playfair Display"/>
+          <w:sz w:val="40"/>
+          <w:szCs w:val="40"/>
+          <w:rtl w:val="0"/>
+        </w:rPr>
+        <w:t xml:space="preserve">Requisitos preliminares</w:t>
+      </w:r>
+    </w:p>
+    <w:p>
+      <w:pPr>
+        <w:contextualSpacing w:val="0"/>
+        <w:jc w:val="both"/>
+        <w:rPr>
+          <w:rFonts w:ascii="Playfair Display" w:cs="Playfair Display" w:eastAsia="Playfair Display" w:hAnsi="Playfair Display"/>
+        </w:rPr>
+      </w:pPr>
+      <w:r>
+        <w:rPr>
+          <w:rFonts w:ascii="Playfair Display" w:cs="Playfair Display" w:eastAsia="Playfair Display" w:hAnsi="Playfair Display"/>
+          <w:rtl w:val="0"/>
+        </w:rPr>
+        <w:tab/>
+        <w:t xml:space="preserve">Tras realizar la entrevista con el cliente, se extraen de forma preliminar algunos de los requisitos que posteriormente pasarán a ser analizados:t</w:t>
+      </w:r>
+    </w:p>
+    <w:p>
+      <w:pPr>
+        <w:contextualSpacing w:val="0"/>
+        <w:jc w:val="both"/>
+        <w:rPr>
+          <w:rFonts w:ascii="Playfair Display" w:cs="Playfair Display" w:eastAsia="Playfair Display" w:hAnsi="Playfair Display"/>
+        </w:rPr>
+      </w:pPr>
+      <w:r>
+        <w:rPr>
+          <w:rtl w:val="0"/>
+        </w:rPr>
+      </w:r>
+    </w:p>
+    <w:p>
+      <w:pPr>
+        <w:contextualSpacing w:val="0"/>
+        <w:jc w:val="both"/>
+        <w:rPr>
+          <w:rFonts w:ascii="Playfair Display" w:cs="Playfair Display" w:eastAsia="Playfair Display" w:hAnsi="Playfair Display"/>
+        </w:rPr>
+      </w:pPr>
+      <w:r>
+        <w:rPr>
+          <w:rFonts w:ascii="Playfair Display" w:cs="Playfair Display" w:eastAsia="Playfair Display" w:hAnsi="Playfair Display"/>
+          <w:rtl w:val="0"/>
+        </w:rPr>
+        <w:t xml:space="preserve">-Comunicación entre usuarios vía chat.</w:t>
+      </w:r>
+    </w:p>
+    <w:p>
+      <w:pPr>
+        <w:contextualSpacing w:val="0"/>
+        <w:jc w:val="both"/>
+        <w:rPr>
+          <w:rFonts w:ascii="Playfair Display" w:cs="Playfair Display" w:eastAsia="Playfair Display" w:hAnsi="Playfair Display"/>
+        </w:rPr>
+      </w:pPr>
+      <w:r>
+        <w:rPr>
+          <w:rFonts w:ascii="Playfair Display" w:cs="Playfair Display" w:eastAsia="Playfair Display" w:hAnsi="Playfair Display"/>
+          <w:rtl w:val="0"/>
+        </w:rPr>
+        <w:t xml:space="preserve">-Buscador de personas con una determinada cercanía.</w:t>
+      </w:r>
+    </w:p>
+    <w:p>
+      <w:pPr>
+        <w:contextualSpacing w:val="0"/>
+        <w:rPr>
+          <w:rFonts w:ascii="Playfair Display" w:cs="Playfair Display" w:eastAsia="Playfair Display" w:hAnsi="Playfair Display"/>
+        </w:rPr>
+      </w:pPr>
+      <w:r>
+        <w:rPr>
+          <w:rFonts w:ascii="Playfair Display" w:cs="Playfair Display" w:eastAsia="Playfair Display" w:hAnsi="Playfair Display"/>
+          <w:rtl w:val="0"/>
+        </w:rPr>
+        <w:t xml:space="preserve">-Sistema de valoraciones basado en la satisfacción de los usuarios, con respecto a otros.</w:t>
+      </w:r>
+    </w:p>
+    <w:p>
+      <w:pPr>
+        <w:contextualSpacing w:val="0"/>
+        <w:rPr>
+          <w:rFonts w:ascii="Playfair Display" w:cs="Playfair Display" w:eastAsia="Playfair Display" w:hAnsi="Playfair Display"/>
+        </w:rPr>
+      </w:pPr>
+      <w:r>
+        <w:rPr>
+          <w:rFonts w:ascii="Playfair Display" w:cs="Playfair Display" w:eastAsia="Playfair Display" w:hAnsi="Playfair Display"/>
+          <w:rtl w:val="0"/>
+        </w:rPr>
+        <w:t xml:space="preserve">-Verificación de las compras, una vez recibidas.</w:t>
+      </w:r>
+    </w:p>
+    <w:p>
+      <w:pPr>
+        <w:contextualSpacing w:val="0"/>
+        <w:rPr>
+          <w:rFonts w:ascii="Playfair Display" w:cs="Playfair Display" w:eastAsia="Playfair Display" w:hAnsi="Playfair Display"/>
+        </w:rPr>
+      </w:pPr>
+      <w:r>
+        <w:rPr>
+          <w:rFonts w:ascii="Playfair Display" w:cs="Playfair Display" w:eastAsia="Playfair Display" w:hAnsi="Playfair Display"/>
+          <w:rtl w:val="0"/>
+        </w:rPr>
+        <w:t xml:space="preserve">-Sistema de pago mediante PayPal.</w:t>
+      </w:r>
+    </w:p>
+    <w:p>
+      <w:pPr>
+        <w:contextualSpacing w:val="0"/>
+        <w:rPr>
+          <w:rFonts w:ascii="Playfair Display" w:cs="Playfair Display" w:eastAsia="Playfair Display" w:hAnsi="Playfair Display"/>
+        </w:rPr>
+      </w:pPr>
+      <w:r>
+        <w:rPr>
+          <w:rFonts w:ascii="Playfair Display" w:cs="Playfair Display" w:eastAsia="Playfair Display" w:hAnsi="Playfair Display"/>
+          <w:rtl w:val="0"/>
+        </w:rPr>
+        <w:t xml:space="preserve">-Sistema de usuarios “básico” y “premium”.</w:t>
+      </w:r>
+    </w:p>
+    <w:p>
+      <w:pPr>
+        <w:contextualSpacing w:val="0"/>
+        <w:rPr>
+          <w:rFonts w:ascii="Playfair Display" w:cs="Playfair Display" w:eastAsia="Playfair Display" w:hAnsi="Playfair Display"/>
+        </w:rPr>
+      </w:pPr>
+      <w:r>
+        <w:rPr>
+          <w:rFonts w:ascii="Playfair Display" w:cs="Playfair Display" w:eastAsia="Playfair Display" w:hAnsi="Playfair Display"/>
+          <w:rtl w:val="0"/>
+        </w:rPr>
+        <w:t xml:space="preserve">-Ingresos mediante anuncios.</w:t>
       </w:r>
     </w:p>
     <w:p>

</xml_diff>